<commit_message>
Update word template and some rendering weirdness
</commit_message>
<xml_diff>
--- a/doc/template.docx
+++ b/doc/template.docx
@@ -21,12 +21,12 @@
       <w:pPr>
         <w:pStyle w:val="Heading3"/>
         <w:rPr>
-          <w:rFonts w:ascii="Arial" w:hAnsi="Arial" w:cs="Arial"/>
+          <w:rFonts w:cs="Arial"/>
         </w:rPr>
       </w:pPr>
       <w:r>
         <w:rPr>
-          <w:rFonts w:ascii="Arial" w:hAnsi="Arial" w:cs="Arial"/>
+          <w:rFonts w:cs="Arial"/>
         </w:rPr>
         <w:t>H3</w:t>
       </w:r>
@@ -118,7 +118,7 @@
   <w:abstractNum w:abstractNumId="0" w15:restartNumberingAfterBreak="0">
     <w:nsid w:val="FFFFFF7C"/>
     <w:multiLevelType w:val="singleLevel"/>
-    <w:tmpl w:val="D9342774"/>
+    <w:tmpl w:val="F1B41D0C"/>
     <w:lvl w:ilvl="0">
       <w:start w:val="1"/>
       <w:numFmt w:val="decimal"/>
@@ -135,7 +135,7 @@
   <w:abstractNum w:abstractNumId="1" w15:restartNumberingAfterBreak="0">
     <w:nsid w:val="FFFFFF7D"/>
     <w:multiLevelType w:val="singleLevel"/>
-    <w:tmpl w:val="126AEFA4"/>
+    <w:tmpl w:val="D646F626"/>
     <w:lvl w:ilvl="0">
       <w:start w:val="1"/>
       <w:numFmt w:val="decimal"/>
@@ -152,7 +152,7 @@
   <w:abstractNum w:abstractNumId="2" w15:restartNumberingAfterBreak="0">
     <w:nsid w:val="FFFFFF7E"/>
     <w:multiLevelType w:val="singleLevel"/>
-    <w:tmpl w:val="1AC0C150"/>
+    <w:tmpl w:val="927E8164"/>
     <w:lvl w:ilvl="0">
       <w:start w:val="1"/>
       <w:numFmt w:val="decimal"/>
@@ -169,7 +169,7 @@
   <w:abstractNum w:abstractNumId="3" w15:restartNumberingAfterBreak="0">
     <w:nsid w:val="FFFFFF7F"/>
     <w:multiLevelType w:val="singleLevel"/>
-    <w:tmpl w:val="A47CB7FC"/>
+    <w:tmpl w:val="384418FA"/>
     <w:lvl w:ilvl="0">
       <w:start w:val="1"/>
       <w:numFmt w:val="decimal"/>
@@ -186,7 +186,7 @@
   <w:abstractNum w:abstractNumId="4" w15:restartNumberingAfterBreak="0">
     <w:nsid w:val="FFFFFF80"/>
     <w:multiLevelType w:val="singleLevel"/>
-    <w:tmpl w:val="6C2C5E88"/>
+    <w:tmpl w:val="EFEA6896"/>
     <w:lvl w:ilvl="0">
       <w:start w:val="1"/>
       <w:numFmt w:val="bullet"/>
@@ -206,7 +206,7 @@
   <w:abstractNum w:abstractNumId="5" w15:restartNumberingAfterBreak="0">
     <w:nsid w:val="FFFFFF81"/>
     <w:multiLevelType w:val="singleLevel"/>
-    <w:tmpl w:val="09A07E36"/>
+    <w:tmpl w:val="CA1C0FD0"/>
     <w:lvl w:ilvl="0">
       <w:start w:val="1"/>
       <w:numFmt w:val="bullet"/>
@@ -226,7 +226,7 @@
   <w:abstractNum w:abstractNumId="6" w15:restartNumberingAfterBreak="0">
     <w:nsid w:val="FFFFFF82"/>
     <w:multiLevelType w:val="singleLevel"/>
-    <w:tmpl w:val="6CF6992A"/>
+    <w:tmpl w:val="E8DE0B8E"/>
     <w:lvl w:ilvl="0">
       <w:start w:val="1"/>
       <w:numFmt w:val="bullet"/>
@@ -246,7 +246,7 @@
   <w:abstractNum w:abstractNumId="7" w15:restartNumberingAfterBreak="0">
     <w:nsid w:val="FFFFFF83"/>
     <w:multiLevelType w:val="singleLevel"/>
-    <w:tmpl w:val="529EF5E0"/>
+    <w:tmpl w:val="A6F8E6B8"/>
     <w:lvl w:ilvl="0">
       <w:start w:val="1"/>
       <w:numFmt w:val="bullet"/>
@@ -266,7 +266,7 @@
   <w:abstractNum w:abstractNumId="8" w15:restartNumberingAfterBreak="0">
     <w:nsid w:val="FFFFFF88"/>
     <w:multiLevelType w:val="singleLevel"/>
-    <w:tmpl w:val="B3B47BA8"/>
+    <w:tmpl w:val="AC68868A"/>
     <w:lvl w:ilvl="0">
       <w:start w:val="1"/>
       <w:numFmt w:val="decimal"/>
@@ -283,7 +283,7 @@
   <w:abstractNum w:abstractNumId="9" w15:restartNumberingAfterBreak="0">
     <w:nsid w:val="FFFFFF89"/>
     <w:multiLevelType w:val="singleLevel"/>
-    <w:tmpl w:val="15CA696E"/>
+    <w:tmpl w:val="DD8CD0EE"/>
     <w:lvl w:ilvl="0">
       <w:start w:val="1"/>
       <w:numFmt w:val="bullet"/>
@@ -800,7 +800,7 @@
     <w:uiPriority w:val="9"/>
     <w:unhideWhenUsed/>
     <w:qFormat/>
-    <w:rsid w:val="00031CFF"/>
+    <w:rsid w:val="00610C0C"/>
     <w:pPr>
       <w:keepNext/>
       <w:keepLines/>
@@ -808,11 +808,11 @@
       <w:outlineLvl w:val="1"/>
     </w:pPr>
     <w:rPr>
-      <w:rFonts w:ascii="Arial" w:eastAsiaTheme="majorEastAsia" w:hAnsi="Arial" w:cstheme="majorBidi"/>
+      <w:rFonts w:ascii="Arial" w:eastAsiaTheme="majorEastAsia" w:hAnsi="Arial" w:cs="Times New Roman (Headings CS)"/>
       <w:b/>
       <w:bCs/>
-      <w:color w:val="000000" w:themeColor="text1"/>
-      <w:sz w:val="28"/>
+      <w:caps/>
+      <w:color w:val="1F497D" w:themeColor="text2"/>
       <w:szCs w:val="28"/>
     </w:rPr>
   </w:style>
@@ -823,6 +823,7 @@
     <w:uiPriority w:val="9"/>
     <w:unhideWhenUsed/>
     <w:qFormat/>
+    <w:rsid w:val="00610C0C"/>
     <w:pPr>
       <w:keepNext/>
       <w:keepLines/>
@@ -830,10 +831,11 @@
       <w:outlineLvl w:val="2"/>
     </w:pPr>
     <w:rPr>
-      <w:rFonts w:asciiTheme="majorHAnsi" w:eastAsiaTheme="majorEastAsia" w:hAnsiTheme="majorHAnsi" w:cstheme="majorBidi"/>
+      <w:rFonts w:ascii="Arial" w:eastAsiaTheme="majorEastAsia" w:hAnsi="Arial" w:cstheme="majorBidi"/>
       <w:b/>
       <w:bCs/>
-      <w:color w:val="4F81BD" w:themeColor="accent1"/>
+      <w:color w:val="1F497D" w:themeColor="text2"/>
+      <w:u w:val="single"/>
     </w:rPr>
   </w:style>
   <w:style w:type="paragraph" w:styleId="Heading4">
@@ -843,7 +845,7 @@
     <w:uiPriority w:val="9"/>
     <w:unhideWhenUsed/>
     <w:qFormat/>
-    <w:rsid w:val="00BE76F6"/>
+    <w:rsid w:val="00610C0C"/>
     <w:pPr>
       <w:keepNext/>
       <w:keepLines/>
@@ -855,6 +857,8 @@
       <w:bCs/>
       <w:i/>
       <w:color w:val="000000" w:themeColor="text1"/>
+      <w:sz w:val="22"/>
+      <w:u w:val="single"/>
     </w:rPr>
   </w:style>
   <w:style w:type="paragraph" w:styleId="Heading5">

</xml_diff>

<commit_message>
Get rid of asinine title error
</commit_message>
<xml_diff>
--- a/doc/template.docx
+++ b/doc/template.docx
@@ -4,12 +4,30 @@
   <w:body>
     <w:p>
       <w:pPr>
+        <w:pStyle w:val="Title"/>
+        <w:rPr>
+          <w:rFonts w:ascii="Arial" w:hAnsi="Arial" w:cs="Arial"/>
+          <w:sz w:val="24"/>
+          <w:szCs w:val="24"/>
+        </w:rPr>
+      </w:pPr>
+      <w:bookmarkStart w:id="0" w:name="data-sharing-and-management-plan"/>
+      <w:r>
+        <w:rPr>
+          <w:rFonts w:ascii="Arial" w:hAnsi="Arial" w:cs="Arial"/>
+          <w:sz w:val="24"/>
+          <w:szCs w:val="24"/>
+        </w:rPr>
+        <w:t>Title</w:t>
+      </w:r>
+    </w:p>
+    <w:p>
+      <w:pPr>
         <w:pStyle w:val="Heading2"/>
         <w:rPr>
           <w:rFonts w:cs="Arial"/>
         </w:rPr>
       </w:pPr>
-      <w:bookmarkStart w:id="0" w:name="data-sharing-and-management-plan"/>
       <w:r>
         <w:rPr>
           <w:rFonts w:cs="Arial"/>
@@ -118,7 +136,7 @@
   <w:abstractNum w:abstractNumId="0" w15:restartNumberingAfterBreak="0">
     <w:nsid w:val="FFFFFF7C"/>
     <w:multiLevelType w:val="singleLevel"/>
-    <w:tmpl w:val="F1B41D0C"/>
+    <w:tmpl w:val="A9BE8890"/>
     <w:lvl w:ilvl="0">
       <w:start w:val="1"/>
       <w:numFmt w:val="decimal"/>
@@ -135,7 +153,7 @@
   <w:abstractNum w:abstractNumId="1" w15:restartNumberingAfterBreak="0">
     <w:nsid w:val="FFFFFF7D"/>
     <w:multiLevelType w:val="singleLevel"/>
-    <w:tmpl w:val="D646F626"/>
+    <w:tmpl w:val="E550BF02"/>
     <w:lvl w:ilvl="0">
       <w:start w:val="1"/>
       <w:numFmt w:val="decimal"/>
@@ -152,7 +170,7 @@
   <w:abstractNum w:abstractNumId="2" w15:restartNumberingAfterBreak="0">
     <w:nsid w:val="FFFFFF7E"/>
     <w:multiLevelType w:val="singleLevel"/>
-    <w:tmpl w:val="927E8164"/>
+    <w:tmpl w:val="60145D38"/>
     <w:lvl w:ilvl="0">
       <w:start w:val="1"/>
       <w:numFmt w:val="decimal"/>
@@ -169,7 +187,7 @@
   <w:abstractNum w:abstractNumId="3" w15:restartNumberingAfterBreak="0">
     <w:nsid w:val="FFFFFF7F"/>
     <w:multiLevelType w:val="singleLevel"/>
-    <w:tmpl w:val="384418FA"/>
+    <w:tmpl w:val="C1EAAC34"/>
     <w:lvl w:ilvl="0">
       <w:start w:val="1"/>
       <w:numFmt w:val="decimal"/>
@@ -186,7 +204,7 @@
   <w:abstractNum w:abstractNumId="4" w15:restartNumberingAfterBreak="0">
     <w:nsid w:val="FFFFFF80"/>
     <w:multiLevelType w:val="singleLevel"/>
-    <w:tmpl w:val="EFEA6896"/>
+    <w:tmpl w:val="5986D39E"/>
     <w:lvl w:ilvl="0">
       <w:start w:val="1"/>
       <w:numFmt w:val="bullet"/>
@@ -206,7 +224,7 @@
   <w:abstractNum w:abstractNumId="5" w15:restartNumberingAfterBreak="0">
     <w:nsid w:val="FFFFFF81"/>
     <w:multiLevelType w:val="singleLevel"/>
-    <w:tmpl w:val="CA1C0FD0"/>
+    <w:tmpl w:val="ED14D660"/>
     <w:lvl w:ilvl="0">
       <w:start w:val="1"/>
       <w:numFmt w:val="bullet"/>
@@ -226,7 +244,7 @@
   <w:abstractNum w:abstractNumId="6" w15:restartNumberingAfterBreak="0">
     <w:nsid w:val="FFFFFF82"/>
     <w:multiLevelType w:val="singleLevel"/>
-    <w:tmpl w:val="E8DE0B8E"/>
+    <w:tmpl w:val="C2F83780"/>
     <w:lvl w:ilvl="0">
       <w:start w:val="1"/>
       <w:numFmt w:val="bullet"/>
@@ -246,7 +264,7 @@
   <w:abstractNum w:abstractNumId="7" w15:restartNumberingAfterBreak="0">
     <w:nsid w:val="FFFFFF83"/>
     <w:multiLevelType w:val="singleLevel"/>
-    <w:tmpl w:val="A6F8E6B8"/>
+    <w:tmpl w:val="B7CE06BC"/>
     <w:lvl w:ilvl="0">
       <w:start w:val="1"/>
       <w:numFmt w:val="bullet"/>
@@ -266,7 +284,7 @@
   <w:abstractNum w:abstractNumId="8" w15:restartNumberingAfterBreak="0">
     <w:nsid w:val="FFFFFF88"/>
     <w:multiLevelType w:val="singleLevel"/>
-    <w:tmpl w:val="AC68868A"/>
+    <w:tmpl w:val="8DD21828"/>
     <w:lvl w:ilvl="0">
       <w:start w:val="1"/>
       <w:numFmt w:val="decimal"/>
@@ -283,7 +301,7 @@
   <w:abstractNum w:abstractNumId="9" w15:restartNumberingAfterBreak="0">
     <w:nsid w:val="FFFFFF89"/>
     <w:multiLevelType w:val="singleLevel"/>
-    <w:tmpl w:val="DD8CD0EE"/>
+    <w:tmpl w:val="E44CD586"/>
     <w:lvl w:ilvl="0">
       <w:start w:val="1"/>
       <w:numFmt w:val="bullet"/>
@@ -408,6 +426,96 @@
     <w:abstractNumId w:val="7"/>
   </w:num>
   <w:num w:numId="11" w16cid:durableId="2077627847">
+    <w:abstractNumId w:val="9"/>
+  </w:num>
+  <w:num w:numId="12" w16cid:durableId="367603622">
+    <w:abstractNumId w:val="0"/>
+  </w:num>
+  <w:num w:numId="13" w16cid:durableId="1508330985">
+    <w:abstractNumId w:val="1"/>
+  </w:num>
+  <w:num w:numId="14" w16cid:durableId="860363944">
+    <w:abstractNumId w:val="2"/>
+  </w:num>
+  <w:num w:numId="15" w16cid:durableId="722019732">
+    <w:abstractNumId w:val="3"/>
+  </w:num>
+  <w:num w:numId="16" w16cid:durableId="1880358995">
+    <w:abstractNumId w:val="8"/>
+  </w:num>
+  <w:num w:numId="17" w16cid:durableId="1202205105">
+    <w:abstractNumId w:val="4"/>
+  </w:num>
+  <w:num w:numId="18" w16cid:durableId="76484449">
+    <w:abstractNumId w:val="5"/>
+  </w:num>
+  <w:num w:numId="19" w16cid:durableId="1175849610">
+    <w:abstractNumId w:val="6"/>
+  </w:num>
+  <w:num w:numId="20" w16cid:durableId="863515308">
+    <w:abstractNumId w:val="7"/>
+  </w:num>
+  <w:num w:numId="21" w16cid:durableId="1291785599">
+    <w:abstractNumId w:val="9"/>
+  </w:num>
+  <w:num w:numId="22" w16cid:durableId="306201975">
+    <w:abstractNumId w:val="0"/>
+  </w:num>
+  <w:num w:numId="23" w16cid:durableId="74086411">
+    <w:abstractNumId w:val="1"/>
+  </w:num>
+  <w:num w:numId="24" w16cid:durableId="1386875899">
+    <w:abstractNumId w:val="2"/>
+  </w:num>
+  <w:num w:numId="25" w16cid:durableId="990787559">
+    <w:abstractNumId w:val="3"/>
+  </w:num>
+  <w:num w:numId="26" w16cid:durableId="1918054642">
+    <w:abstractNumId w:val="8"/>
+  </w:num>
+  <w:num w:numId="27" w16cid:durableId="1675913272">
+    <w:abstractNumId w:val="4"/>
+  </w:num>
+  <w:num w:numId="28" w16cid:durableId="1160195768">
+    <w:abstractNumId w:val="5"/>
+  </w:num>
+  <w:num w:numId="29" w16cid:durableId="1833329990">
+    <w:abstractNumId w:val="6"/>
+  </w:num>
+  <w:num w:numId="30" w16cid:durableId="107043523">
+    <w:abstractNumId w:val="7"/>
+  </w:num>
+  <w:num w:numId="31" w16cid:durableId="1789353505">
+    <w:abstractNumId w:val="9"/>
+  </w:num>
+  <w:num w:numId="32" w16cid:durableId="2041011141">
+    <w:abstractNumId w:val="0"/>
+  </w:num>
+  <w:num w:numId="33" w16cid:durableId="834956618">
+    <w:abstractNumId w:val="1"/>
+  </w:num>
+  <w:num w:numId="34" w16cid:durableId="1763719712">
+    <w:abstractNumId w:val="2"/>
+  </w:num>
+  <w:num w:numId="35" w16cid:durableId="1132938053">
+    <w:abstractNumId w:val="3"/>
+  </w:num>
+  <w:num w:numId="36" w16cid:durableId="820314346">
+    <w:abstractNumId w:val="8"/>
+  </w:num>
+  <w:num w:numId="37" w16cid:durableId="1958292830">
+    <w:abstractNumId w:val="4"/>
+  </w:num>
+  <w:num w:numId="38" w16cid:durableId="1397239700">
+    <w:abstractNumId w:val="5"/>
+  </w:num>
+  <w:num w:numId="39" w16cid:durableId="358285634">
+    <w:abstractNumId w:val="6"/>
+  </w:num>
+  <w:num w:numId="40" w16cid:durableId="185674212">
+    <w:abstractNumId w:val="7"/>
+  </w:num>
+  <w:num w:numId="41" w16cid:durableId="748693065">
     <w:abstractNumId w:val="9"/>
   </w:num>
 </w:numbering>
@@ -1886,4 +1994,16 @@
   </a:objectDefaults>
   <a:extraClrSchemeLst/>
 </a:theme>
+</file>
+
+<file path=customXml/item1.xml><?xml version="1.0" encoding="utf-8"?>
+<b:Sources xmlns:b="http://schemas.openxmlformats.org/officeDocument/2006/bibliography" xmlns="http://schemas.openxmlformats.org/officeDocument/2006/bibliography" SelectedStyle="/APASixthEditionOfficeOnline.xsl" StyleName="APA" Version="6"/>
+</file>
+
+<file path=customXml/itemProps1.xml><?xml version="1.0" encoding="utf-8"?>
+<ds:datastoreItem xmlns:ds="http://schemas.openxmlformats.org/officeDocument/2006/customXml" ds:itemID="{53BD2BF8-4F53-9E4C-B099-8D7F587EF4CD}">
+  <ds:schemaRefs>
+    <ds:schemaRef ds:uri="http://schemas.openxmlformats.org/officeDocument/2006/bibliography"/>
+  </ds:schemaRefs>
+</ds:datastoreItem>
 </file>
</xml_diff>